<commit_message>
Actualiza README con descripción, uso y ejemplo
</commit_message>
<xml_diff>
--- a/data/reference_docs/Badra.docx
+++ b/data/reference_docs/Badra.docx
@@ -270,25 +270,7 @@
           <w:bCs/>
           <w:lang w:val="es-CR"/>
         </w:rPr>
-        <w:t>Los Cuervos Dorados (</w:t>
-      </w:r>
-      <w:proofErr w:type="gramStart"/>
-      <w:r>
-        <w:rPr>
-          <w:b/>
-          <w:bCs/>
-          <w:lang w:val="es-CR"/>
-        </w:rPr>
-        <w:t>Funcionarios</w:t>
-      </w:r>
-      <w:proofErr w:type="gramEnd"/>
-      <w:r>
-        <w:rPr>
-          <w:b/>
-          <w:bCs/>
-          <w:lang w:val="es-CR"/>
-        </w:rPr>
-        <w:t>):</w:t>
+        <w:t>Los Cuervos Dorados (Funcionarios):</w:t>
       </w:r>
       <w:r>
         <w:rPr>
@@ -1149,7 +1131,7 @@
     <w:p>
       <w:r>
         <w:pict w14:anchorId="695F6673">
-          <v:rect id="_x0000_i1151" style="width:0;height:1.5pt" o:hralign="center" o:hrstd="t" o:hr="t" fillcolor="#a0a0a0" stroked="f"/>
+          <v:rect id="_x0000_i1025" style="width:0;height:1.5pt" o:hralign="center" o:hrstd="t" o:hr="t" fillcolor="#a0a0a0" stroked="f"/>
         </w:pict>
       </w:r>
     </w:p>
@@ -1220,7 +1202,7 @@
     <w:p>
       <w:r>
         <w:pict w14:anchorId="0BEA439E">
-          <v:rect id="_x0000_i1152" style="width:0;height:1.5pt" o:hralign="center" o:hrstd="t" o:hr="t" fillcolor="#a0a0a0" stroked="f"/>
+          <v:rect id="_x0000_i1026" style="width:0;height:1.5pt" o:hralign="center" o:hrstd="t" o:hr="t" fillcolor="#a0a0a0" stroked="f"/>
         </w:pict>
       </w:r>
     </w:p>
@@ -1264,18 +1246,8 @@
           <w:bCs/>
           <w:lang w:val="es-CR"/>
         </w:rPr>
-        <w:t xml:space="preserve">: Crónica de </w:t>
-      </w:r>
-      <w:proofErr w:type="gramStart"/>
-      <w:r>
-        <w:rPr>
-          <w:b/>
-          <w:bCs/>
-          <w:lang w:val="es-CR"/>
-        </w:rPr>
-        <w:t>un Imperio Corrompido</w:t>
-      </w:r>
-      <w:proofErr w:type="gramEnd"/>
+        <w:t>: Crónica de un Imperio Corrompido</w:t>
+      </w:r>
     </w:p>
     <w:p>
       <w:pPr>
@@ -1404,7 +1376,7 @@
     <w:p>
       <w:r>
         <w:pict w14:anchorId="3530AA50">
-          <v:rect id="_x0000_i1153" style="width:0;height:1.5pt" o:hralign="center" o:hrstd="t" o:hr="t" fillcolor="#a0a0a0" stroked="f"/>
+          <v:rect id="_x0000_i1027" style="width:0;height:1.5pt" o:hralign="center" o:hrstd="t" o:hr="t" fillcolor="#a0a0a0" stroked="f"/>
         </w:pict>
       </w:r>
     </w:p>
@@ -1526,7 +1498,7 @@
     <w:p>
       <w:r>
         <w:pict w14:anchorId="27029575">
-          <v:rect id="_x0000_i1154" style="width:0;height:1.5pt" o:hralign="center" o:hrstd="t" o:hr="t" fillcolor="#a0a0a0" stroked="f"/>
+          <v:rect id="_x0000_i1028" style="width:0;height:1.5pt" o:hralign="center" o:hrstd="t" o:hr="t" fillcolor="#a0a0a0" stroked="f"/>
         </w:pict>
       </w:r>
     </w:p>
@@ -1672,7 +1644,7 @@
     <w:p>
       <w:r>
         <w:pict w14:anchorId="292C6D8A">
-          <v:rect id="_x0000_i1155" style="width:0;height:1.5pt" o:hralign="center" o:hrstd="t" o:hr="t" fillcolor="#a0a0a0" stroked="f"/>
+          <v:rect id="_x0000_i1029" style="width:0;height:1.5pt" o:hralign="center" o:hrstd="t" o:hr="t" fillcolor="#a0a0a0" stroked="f"/>
         </w:pict>
       </w:r>
     </w:p>
@@ -1808,7 +1780,7 @@
     <w:p>
       <w:r>
         <w:pict w14:anchorId="28731E47">
-          <v:rect id="_x0000_i1156" style="width:0;height:1.5pt" o:hralign="center" o:hrstd="t" o:hr="t" fillcolor="#a0a0a0" stroked="f"/>
+          <v:rect id="_x0000_i1030" style="width:0;height:1.5pt" o:hralign="center" o:hrstd="t" o:hr="t" fillcolor="#a0a0a0" stroked="f"/>
         </w:pict>
       </w:r>
     </w:p>
@@ -1956,7 +1928,7 @@
     <w:p>
       <w:r>
         <w:pict w14:anchorId="635D46C8">
-          <v:rect id="_x0000_i1157" style="width:0;height:1.5pt" o:hralign="center" o:hrstd="t" o:hr="t" fillcolor="#a0a0a0" stroked="f"/>
+          <v:rect id="_x0000_i1031" style="width:0;height:1.5pt" o:hralign="center" o:hrstd="t" o:hr="t" fillcolor="#a0a0a0" stroked="f"/>
         </w:pict>
       </w:r>
     </w:p>
@@ -2102,7 +2074,7 @@
     <w:p>
       <w:r>
         <w:pict w14:anchorId="0C716151">
-          <v:rect id="_x0000_i1158" style="width:0;height:1.5pt" o:hralign="center" o:hrstd="t" o:hr="t" fillcolor="#a0a0a0" stroked="f"/>
+          <v:rect id="_x0000_i1032" style="width:0;height:1.5pt" o:hralign="center" o:hrstd="t" o:hr="t" fillcolor="#a0a0a0" stroked="f"/>
         </w:pict>
       </w:r>
     </w:p>
@@ -2306,7 +2278,7 @@
     <w:p>
       <w:r>
         <w:pict w14:anchorId="74AF2129">
-          <v:rect id="_x0000_i1159" style="width:0;height:1.5pt" o:hralign="center" o:hrstd="t" o:hr="t" fillcolor="#a0a0a0" stroked="f"/>
+          <v:rect id="_x0000_i1033" style="width:0;height:1.5pt" o:hralign="center" o:hrstd="t" o:hr="t" fillcolor="#a0a0a0" stroked="f"/>
         </w:pict>
       </w:r>
     </w:p>
@@ -2493,7 +2465,7 @@
     <w:p>
       <w:r>
         <w:pict w14:anchorId="7D981FB2">
-          <v:rect id="_x0000_i1160" style="width:0;height:1.5pt" o:hralign="center" o:hrstd="t" o:hr="t" fillcolor="#a0a0a0" stroked="f"/>
+          <v:rect id="_x0000_i1034" style="width:0;height:1.5pt" o:hralign="center" o:hrstd="t" o:hr="t" fillcolor="#a0a0a0" stroked="f"/>
         </w:pict>
       </w:r>
     </w:p>
@@ -2648,7 +2620,7 @@
     <w:p>
       <w:r>
         <w:pict w14:anchorId="5004EEF7">
-          <v:rect id="_x0000_i1161" style="width:0;height:1.5pt" o:hralign="center" o:hrstd="t" o:hr="t" fillcolor="#a0a0a0" stroked="f"/>
+          <v:rect id="_x0000_i1035" style="width:0;height:1.5pt" o:hralign="center" o:hrstd="t" o:hr="t" fillcolor="#a0a0a0" stroked="f"/>
         </w:pict>
       </w:r>
     </w:p>
@@ -2772,7 +2744,7 @@
     <w:p>
       <w:r>
         <w:pict w14:anchorId="68506AF2">
-          <v:rect id="_x0000_i1162" style="width:0;height:1.5pt" o:hralign="center" o:hrstd="t" o:hr="t" fillcolor="#a0a0a0" stroked="f"/>
+          <v:rect id="_x0000_i1036" style="width:0;height:1.5pt" o:hralign="center" o:hrstd="t" o:hr="t" fillcolor="#a0a0a0" stroked="f"/>
         </w:pict>
       </w:r>
     </w:p>
@@ -2815,7 +2787,7 @@
       <w:r>
         <w:lastRenderedPageBreak/>
         <w:pict w14:anchorId="7023B15C">
-          <v:rect id="_x0000_i1163" style="width:0;height:1.5pt" o:hralign="center" o:hrstd="t" o:hr="t" fillcolor="#a0a0a0" stroked="f"/>
+          <v:rect id="_x0000_i1037" style="width:0;height:1.5pt" o:hralign="center" o:hrstd="t" o:hr="t" fillcolor="#a0a0a0" stroked="f"/>
         </w:pict>
       </w:r>
     </w:p>
@@ -3009,7 +2981,7 @@
     <w:p>
       <w:r>
         <w:pict w14:anchorId="24580265">
-          <v:rect id="_x0000_i1164" style="width:0;height:1.5pt" o:hralign="center" o:hrstd="t" o:hr="t" fillcolor="#a0a0a0" stroked="f"/>
+          <v:rect id="_x0000_i1038" style="width:0;height:1.5pt" o:hralign="center" o:hrstd="t" o:hr="t" fillcolor="#a0a0a0" stroked="f"/>
         </w:pict>
       </w:r>
     </w:p>
@@ -3169,7 +3141,7 @@
     <w:p>
       <w:r>
         <w:pict w14:anchorId="5F60ACCA">
-          <v:rect id="_x0000_i1165" style="width:0;height:1.5pt" o:hralign="center" o:hrstd="t" o:hr="t" fillcolor="#a0a0a0" stroked="f"/>
+          <v:rect id="_x0000_i1039" style="width:0;height:1.5pt" o:hralign="center" o:hrstd="t" o:hr="t" fillcolor="#a0a0a0" stroked="f"/>
         </w:pict>
       </w:r>
     </w:p>
@@ -3340,7 +3312,7 @@
       <w:r>
         <w:lastRenderedPageBreak/>
         <w:pict w14:anchorId="1AD1A1E5">
-          <v:rect id="_x0000_i1166" style="width:0;height:1.5pt" o:hralign="center" o:hrstd="t" o:hr="t" fillcolor="#a0a0a0" stroked="f"/>
+          <v:rect id="_x0000_i1040" style="width:0;height:1.5pt" o:hralign="center" o:hrstd="t" o:hr="t" fillcolor="#a0a0a0" stroked="f"/>
         </w:pict>
       </w:r>
     </w:p>
@@ -3502,7 +3474,7 @@
     <w:p>
       <w:r>
         <w:pict w14:anchorId="773C7FDE">
-          <v:rect id="_x0000_i1167" style="width:0;height:1.5pt" o:hralign="center" o:hrstd="t" o:hr="t" fillcolor="#a0a0a0" stroked="f"/>
+          <v:rect id="_x0000_i1041" style="width:0;height:1.5pt" o:hralign="center" o:hrstd="t" o:hr="t" fillcolor="#a0a0a0" stroked="f"/>
         </w:pict>
       </w:r>
     </w:p>
@@ -3672,7 +3644,7 @@
     <w:p>
       <w:r>
         <w:pict w14:anchorId="670251E5">
-          <v:rect id="_x0000_i1168" style="width:0;height:1.5pt" o:hralign="center" o:hrstd="t" o:hr="t" fillcolor="#a0a0a0" stroked="f"/>
+          <v:rect id="_x0000_i1042" style="width:0;height:1.5pt" o:hralign="center" o:hrstd="t" o:hr="t" fillcolor="#a0a0a0" stroked="f"/>
         </w:pict>
       </w:r>
     </w:p>
@@ -3831,7 +3803,7 @@
     <w:p>
       <w:r>
         <w:pict w14:anchorId="5F0CADE8">
-          <v:rect id="_x0000_i1169" style="width:0;height:1.5pt" o:hralign="center" o:hrstd="t" o:hr="t" fillcolor="#a0a0a0" stroked="f"/>
+          <v:rect id="_x0000_i1043" style="width:0;height:1.5pt" o:hralign="center" o:hrstd="t" o:hr="t" fillcolor="#a0a0a0" stroked="f"/>
         </w:pict>
       </w:r>
     </w:p>
@@ -4043,7 +4015,7 @@
     <w:p>
       <w:r>
         <w:pict w14:anchorId="047896D2">
-          <v:rect id="_x0000_i1170" style="width:0;height:1.5pt" o:hralign="center" o:hrstd="t" o:hr="t" fillcolor="#a0a0a0" stroked="f"/>
+          <v:rect id="_x0000_i1044" style="width:0;height:1.5pt" o:hralign="center" o:hrstd="t" o:hr="t" fillcolor="#a0a0a0" stroked="f"/>
         </w:pict>
       </w:r>
     </w:p>
@@ -4259,7 +4231,7 @@
     <w:p>
       <w:r>
         <w:pict w14:anchorId="213E9B3B">
-          <v:rect id="_x0000_i1171" style="width:0;height:1.5pt" o:hralign="center" o:hrstd="t" o:hr="t" fillcolor="#a0a0a0" stroked="f"/>
+          <v:rect id="_x0000_i1045" style="width:0;height:1.5pt" o:hralign="center" o:hrstd="t" o:hr="t" fillcolor="#a0a0a0" stroked="f"/>
         </w:pict>
       </w:r>
     </w:p>
@@ -4930,6 +4902,9 @@
     </w:p>
     <w:p>
       <w:pPr>
+        <w:pBdr>
+          <w:bottom w:val="single" w:sz="6" w:space="1" w:color="auto"/>
+        </w:pBdr>
         <w:tabs>
           <w:tab w:val="left" w:pos="8150"/>
         </w:tabs>
@@ -4950,21 +4925,1039 @@
           <w:tab w:val="left" w:pos="8150"/>
         </w:tabs>
         <w:rPr>
-          <w:lang w:val="es-CR"/>
-        </w:rPr>
-      </w:pPr>
+          <w:b/>
+          <w:bCs/>
+          <w:lang w:val="es-CR"/>
+        </w:rPr>
+      </w:pPr>
+      <w:r>
+        <w:rPr>
+          <w:b/>
+          <w:bCs/>
+          <w:lang w:val="es-CR"/>
+        </w:rPr>
+        <w:t>Adendum al Diccionario de Aetheria: La Verdad bajo la Piel</w:t>
+      </w:r>
+    </w:p>
+    <w:p>
+      <w:pPr>
+        <w:tabs>
+          <w:tab w:val="left" w:pos="8150"/>
+        </w:tabs>
+        <w:rPr>
+          <w:lang w:val="es-CR"/>
+        </w:rPr>
+      </w:pPr>
+      <w:r>
+        <w:rPr>
+          <w:b/>
+          <w:bCs/>
+          <w:lang w:val="es-CR"/>
+        </w:rPr>
+        <w:t>Título del Capítulo:</w:t>
+      </w:r>
+      <w:r>
+        <w:rPr>
+          <w:lang w:val="es-CR"/>
+        </w:rPr>
+        <w:t> </w:t>
+      </w:r>
+      <w:r>
+        <w:rPr>
+          <w:i/>
+          <w:iCs/>
+          <w:lang w:val="es-CR"/>
+        </w:rPr>
+        <w:t>De Sanguine et Pactis - Sobre la Sangre y los Pactos</w:t>
+      </w:r>
+    </w:p>
+    <w:p>
+      <w:pPr>
+        <w:tabs>
+          <w:tab w:val="left" w:pos="8150"/>
+        </w:tabs>
+        <w:rPr>
+          <w:b/>
+          <w:bCs/>
+          <w:lang w:val="es-CR"/>
+        </w:rPr>
+      </w:pPr>
+      <w:r>
+        <w:rPr>
+          <w:b/>
+          <w:bCs/>
+          <w:lang w:val="es-CR"/>
+        </w:rPr>
+        <w:t>El Engaño Fundamental: La Magia como Herramienta</w:t>
+      </w:r>
+    </w:p>
+    <w:p>
+      <w:pPr>
+        <w:tabs>
+          <w:tab w:val="left" w:pos="8150"/>
+        </w:tabs>
+        <w:rPr>
+          <w:lang w:val="es-CR"/>
+        </w:rPr>
+      </w:pPr>
+      <w:r>
+        <w:rPr>
+          <w:lang w:val="es-CR"/>
+        </w:rPr>
+        <w:t>Se desecha la noción infantil de que la magia es una fuerza neutral que los "dotados" pueden moldear con estudio y voluntad. Eso es lo que los </w:t>
+      </w:r>
+      <w:r>
+        <w:rPr>
+          <w:b/>
+          <w:bCs/>
+          <w:lang w:val="es-CR"/>
+        </w:rPr>
+        <w:t>Arcontes de Lumina</w:t>
+      </w:r>
+      <w:r>
+        <w:rPr>
+          <w:lang w:val="es-CR"/>
+        </w:rPr>
+        <w:t> quieren que creas para mantener su poder.</w:t>
+      </w:r>
+    </w:p>
+    <w:p>
+      <w:pPr>
+        <w:tabs>
+          <w:tab w:val="left" w:pos="8150"/>
+        </w:tabs>
+        <w:rPr>
+          <w:lang w:val="es-CR"/>
+        </w:rPr>
+      </w:pPr>
+      <w:r>
+        <w:rPr>
+          <w:b/>
+          <w:bCs/>
+          <w:lang w:val="es-CR"/>
+        </w:rPr>
+        <w:lastRenderedPageBreak/>
+        <w:t>La Verdad:</w:t>
+      </w:r>
+      <w:r>
+        <w:rPr>
+          <w:lang w:val="es-CR"/>
+        </w:rPr>
+        <w:t> La magia es un </w:t>
+      </w:r>
+      <w:r>
+        <w:rPr>
+          <w:b/>
+          <w:bCs/>
+          <w:lang w:val="es-CR"/>
+        </w:rPr>
+        <w:t>parásito</w:t>
+      </w:r>
+      <w:r>
+        <w:rPr>
+          <w:lang w:val="es-CR"/>
+        </w:rPr>
+        <w:t>, un </w:t>
+      </w:r>
+      <w:r>
+        <w:rPr>
+          <w:b/>
+          <w:bCs/>
+          <w:lang w:val="es-CR"/>
+        </w:rPr>
+        <w:t>simbionte</w:t>
+      </w:r>
+      <w:r>
+        <w:rPr>
+          <w:lang w:val="es-CR"/>
+        </w:rPr>
+        <w:t> o un </w:t>
+      </w:r>
+      <w:r>
+        <w:rPr>
+          <w:b/>
+          <w:bCs/>
+          <w:lang w:val="es-CR"/>
+        </w:rPr>
+        <w:t>depredador</w:t>
+      </w:r>
+      <w:r>
+        <w:rPr>
+          <w:lang w:val="es-CR"/>
+        </w:rPr>
+        <w:t>. No se </w:t>
+      </w:r>
+      <w:r>
+        <w:rPr>
+          <w:i/>
+          <w:iCs/>
+          <w:lang w:val="es-CR"/>
+        </w:rPr>
+        <w:t>canaliza</w:t>
+      </w:r>
+      <w:r>
+        <w:rPr>
+          <w:lang w:val="es-CR"/>
+        </w:rPr>
+        <w:t>. Se </w:t>
+      </w:r>
+      <w:r>
+        <w:rPr>
+          <w:b/>
+          <w:bCs/>
+          <w:lang w:val="es-CR"/>
+        </w:rPr>
+        <w:t>negocia</w:t>
+      </w:r>
+      <w:r>
+        <w:rPr>
+          <w:lang w:val="es-CR"/>
+        </w:rPr>
+        <w:t>, se </w:t>
+      </w:r>
+      <w:r>
+        <w:rPr>
+          <w:b/>
+          <w:bCs/>
+          <w:lang w:val="es-CR"/>
+        </w:rPr>
+        <w:t>roba</w:t>
+      </w:r>
+      <w:r>
+        <w:rPr>
+          <w:lang w:val="es-CR"/>
+        </w:rPr>
+        <w:t> o se </w:t>
+      </w:r>
+      <w:r>
+        <w:rPr>
+          <w:b/>
+          <w:bCs/>
+          <w:lang w:val="es-CR"/>
+        </w:rPr>
+        <w:t>invoca</w:t>
+      </w:r>
+      <w:r>
+        <w:rPr>
+          <w:lang w:val="es-CR"/>
+        </w:rPr>
+        <w:t>. No existe en el vacío; es la sangre, el aliento y el deseo de </w:t>
+      </w:r>
+      <w:r>
+        <w:rPr>
+          <w:b/>
+          <w:bCs/>
+          <w:lang w:val="es-CR"/>
+        </w:rPr>
+        <w:t>Otras Cosas</w:t>
+      </w:r>
+      <w:r>
+        <w:rPr>
+          <w:lang w:val="es-CR"/>
+        </w:rPr>
+        <w:t>.</w:t>
+      </w:r>
+    </w:p>
+    <w:p>
+      <w:pPr>
+        <w:tabs>
+          <w:tab w:val="left" w:pos="8150"/>
+        </w:tabs>
+        <w:rPr>
+          <w:b/>
+          <w:bCs/>
+          <w:lang w:val="es-CR"/>
+        </w:rPr>
+      </w:pPr>
+      <w:r>
+        <w:rPr>
+          <w:b/>
+          <w:bCs/>
+          <w:lang w:val="es-CR"/>
+        </w:rPr>
+        <w:t>Las Especies: Los Verdaderos Arquitectos</w:t>
+      </w:r>
+    </w:p>
+    <w:p>
+      <w:pPr>
+        <w:tabs>
+          <w:tab w:val="left" w:pos="8150"/>
+        </w:tabs>
+        <w:rPr>
+          <w:lang w:val="es-CR"/>
+        </w:rPr>
+      </w:pPr>
+      <w:r>
+        <w:rPr>
+          <w:lang w:val="es-CR"/>
+        </w:rPr>
+        <w:t>La geografía y la política de Aetheria son solo el tablero de juego de entidades infinitamente más antiguas y poderosas.</w:t>
+      </w:r>
+    </w:p>
+    <w:p>
+      <w:pPr>
+        <w:numPr>
+          <w:ilvl w:val="0"/>
+          <w:numId w:val="24"/>
+        </w:numPr>
+        <w:tabs>
+          <w:tab w:val="left" w:pos="8150"/>
+        </w:tabs>
+        <w:rPr>
+          <w:lang w:val="es-CR"/>
+        </w:rPr>
+      </w:pPr>
+      <w:r>
+        <w:rPr>
+          <w:b/>
+          <w:bCs/>
+          <w:lang w:val="es-CR"/>
+        </w:rPr>
+        <w:t>Los Dioses Caídos (Los Mutilos):</w:t>
+      </w:r>
+      <w:r>
+        <w:rPr>
+          <w:lang w:val="es-CR"/>
+        </w:rPr>
+        <w:t> Antiguas deidades derrotadas en la Guerra de los Cielos. No están muertos, sino </w:t>
+      </w:r>
+      <w:r>
+        <w:rPr>
+          <w:b/>
+          <w:bCs/>
+          <w:lang w:val="es-CR"/>
+        </w:rPr>
+        <w:t>desmembrados</w:t>
+      </w:r>
+      <w:r>
+        <w:rPr>
+          <w:lang w:val="es-CR"/>
+        </w:rPr>
+        <w:t>. Sus órganos, enterrados en lo profundo de Umbra y en las criptas de Equilibrium, palpitan con poder residual. Un druida puede implantarse un ojo de uno de ellos para ver las mentiras, pero el ojo lo mirará siempre desde dentro y le susurrará blasfemias. Su sangre, espesa como el alquitrán, otorga fuerza antinatural pero crea una adicción letal y una dependencia al dolor ajeno.</w:t>
+      </w:r>
+    </w:p>
+    <w:p>
+      <w:pPr>
+        <w:numPr>
+          <w:ilvl w:val="0"/>
+          <w:numId w:val="24"/>
+        </w:numPr>
+        <w:tabs>
+          <w:tab w:val="left" w:pos="8150"/>
+        </w:tabs>
+        <w:rPr>
+          <w:lang w:val="es-CR"/>
+        </w:rPr>
+      </w:pPr>
+      <w:r>
+        <w:rPr>
+          <w:b/>
+          <w:bCs/>
+          <w:lang w:val="es-CR"/>
+        </w:rPr>
+        <w:t>Los Seres de Luz (Los Espejismos):</w:t>
+      </w:r>
+      <w:r>
+        <w:rPr>
+          <w:lang w:val="es-CR"/>
+        </w:rPr>
+        <w:t> Engañosamente hermosos. Se alimentan de </w:t>
+      </w:r>
+      <w:r>
+        <w:rPr>
+          <w:b/>
+          <w:bCs/>
+          <w:lang w:val="es-CR"/>
+        </w:rPr>
+        <w:t>fe, orden y obediencia</w:t>
+      </w:r>
+      <w:r>
+        <w:rPr>
+          <w:lang w:val="es-CR"/>
+        </w:rPr>
+        <w:t>. Son los amos de Lumina, pero no son benévolos. Son </w:t>
+      </w:r>
+      <w:r>
+        <w:rPr>
+          <w:b/>
+          <w:bCs/>
+          <w:lang w:val="es-CR"/>
+        </w:rPr>
+        <w:t>farmeros</w:t>
+      </w:r>
+      <w:r>
+        <w:rPr>
+          <w:lang w:val="es-CR"/>
+        </w:rPr>
+        <w:t>. Cultivan a la población como ganado, drenando su devoción y su libre albedrío para sustentar su brillo cegador. Sus pactos siempre contienen cláusulas de servidumbre eterna camufladas en poesía. Te darán poder para "proteger", pero el precio será tu capacidad de elegir.</w:t>
+      </w:r>
+    </w:p>
+    <w:p>
+      <w:pPr>
+        <w:numPr>
+          <w:ilvl w:val="0"/>
+          <w:numId w:val="24"/>
+        </w:numPr>
+        <w:tabs>
+          <w:tab w:val="left" w:pos="8150"/>
+        </w:tabs>
+        <w:rPr>
+          <w:lang w:val="es-CR"/>
+        </w:rPr>
+      </w:pPr>
+      <w:r>
+        <w:rPr>
+          <w:b/>
+          <w:bCs/>
+          <w:lang w:val="es-CR"/>
+        </w:rPr>
+        <w:t>Los Seres Oscuros (Los Saciadores):</w:t>
+      </w:r>
+      <w:r>
+        <w:rPr>
+          <w:lang w:val="es-CR"/>
+        </w:rPr>
+        <w:t> No son "malvados" en un sentido moral. Son </w:t>
+      </w:r>
+      <w:r>
+        <w:rPr>
+          <w:b/>
+          <w:bCs/>
+          <w:lang w:val="es-CR"/>
+        </w:rPr>
+        <w:t>hedonistas del sufrimiento</w:t>
+      </w:r>
+      <w:r>
+        <w:rPr>
+          <w:lang w:val="es-CR"/>
+        </w:rPr>
+        <w:t>. El dolor, el miedo y la desesperación son su vino, su manjar y su moneda. Un Saciador puede conceder el poder de desgarrar la mente de un enemigo, pero a cambio exige ser testigo de cada momento de agonía, o quizá... participar. Sus pactos son los más directos: "</w:t>
+      </w:r>
+      <w:r>
+        <w:rPr>
+          <w:b/>
+          <w:bCs/>
+          <w:lang w:val="es-CR"/>
+        </w:rPr>
+        <w:t>Dame una memoria feliz y te daré un puñado de polvo de pesadilla. Arráncale la lengua a ese hombre y te enseñaré a caminar entre sombras.</w:t>
+      </w:r>
+      <w:r>
+        <w:rPr>
+          <w:lang w:val="es-CR"/>
+        </w:rPr>
+        <w:t>"</w:t>
+      </w:r>
+    </w:p>
+    <w:p>
+      <w:pPr>
+        <w:numPr>
+          <w:ilvl w:val="0"/>
+          <w:numId w:val="24"/>
+        </w:numPr>
+        <w:tabs>
+          <w:tab w:val="left" w:pos="8150"/>
+        </w:tabs>
+      </w:pPr>
+      <w:r>
+        <w:rPr>
+          <w:b/>
+          <w:bCs/>
+          <w:lang w:val="es-CR"/>
+        </w:rPr>
+        <w:t>Otras Cosas (Los Innomables):</w:t>
+      </w:r>
+      <w:r>
+        <w:rPr>
+          <w:lang w:val="es-CR"/>
+        </w:rPr>
+        <w:t> Seres de Equilibrium que no pertenecen a ningún bando. </w:t>
+      </w:r>
+      <w:r>
+        <w:rPr>
+          <w:b/>
+          <w:bCs/>
+          <w:lang w:val="es-CR"/>
+        </w:rPr>
+        <w:t>Espíritus de contrato, demonios de la usura, entidades abstractas</w:t>
+      </w:r>
+      <w:r>
+        <w:rPr>
+          <w:lang w:val="es-CR"/>
+        </w:rPr>
+        <w:t xml:space="preserve"> que se alimentan de transacciones, secretos y paradojas. </w:t>
+      </w:r>
+      <w:r>
+        <w:t xml:space="preserve">Son </w:t>
+      </w:r>
       <w:proofErr w:type="spellStart"/>
       <w:r>
-        <w:rPr>
-          <w:lang w:val="es-CR"/>
-        </w:rPr>
+        <w:t>los</w:t>
+      </w:r>
+      <w:proofErr w:type="spellEnd"/>
+      <w:r>
+        <w:t xml:space="preserve"> </w:t>
+      </w:r>
+      <w:proofErr w:type="spellStart"/>
+      <w:r>
+        <w:t>intermediarios</w:t>
+      </w:r>
+      <w:proofErr w:type="spellEnd"/>
+      <w:r>
+        <w:t xml:space="preserve"> </w:t>
+      </w:r>
+      <w:proofErr w:type="spellStart"/>
+      <w:r>
+        <w:t>preferidos</w:t>
+      </w:r>
+      <w:proofErr w:type="spellEnd"/>
+      <w:r>
+        <w:t xml:space="preserve"> de </w:t>
+      </w:r>
+      <w:proofErr w:type="spellStart"/>
+      <w:r>
+        <w:t>los</w:t>
+      </w:r>
+      <w:proofErr w:type="spellEnd"/>
+      <w:r>
+        <w:t xml:space="preserve"> </w:t>
+      </w:r>
+      <w:proofErr w:type="spellStart"/>
+      <w:r>
+        <w:t>druidas</w:t>
+      </w:r>
+      <w:proofErr w:type="spellEnd"/>
+      <w:r>
+        <w:t>.</w:t>
+      </w:r>
+    </w:p>
+    <w:p>
+      <w:pPr>
+        <w:tabs>
+          <w:tab w:val="left" w:pos="8150"/>
+        </w:tabs>
+        <w:rPr>
+          <w:b/>
+          <w:bCs/>
+        </w:rPr>
+      </w:pPr>
+      <w:r>
+        <w:rPr>
+          <w:b/>
+          <w:bCs/>
+        </w:rPr>
+        <w:t xml:space="preserve">Los </w:t>
+      </w:r>
+      <w:proofErr w:type="spellStart"/>
+      <w:r>
+        <w:rPr>
+          <w:b/>
+          <w:bCs/>
+        </w:rPr>
+        <w:t>Druidas</w:t>
+      </w:r>
+      <w:proofErr w:type="spellEnd"/>
+      <w:r>
+        <w:rPr>
+          <w:b/>
+          <w:bCs/>
+        </w:rPr>
+        <w:t xml:space="preserve">: Los </w:t>
+      </w:r>
+      <w:proofErr w:type="spellStart"/>
+      <w:r>
+        <w:rPr>
+          <w:b/>
+          <w:bCs/>
+        </w:rPr>
+        <w:t>Carniceros</w:t>
+      </w:r>
+      <w:proofErr w:type="spellEnd"/>
+      <w:r>
+        <w:rPr>
+          <w:b/>
+          <w:bCs/>
+        </w:rPr>
+        <w:t xml:space="preserve"> </w:t>
+      </w:r>
+      <w:proofErr w:type="spellStart"/>
+      <w:r>
+        <w:rPr>
+          <w:b/>
+          <w:bCs/>
+        </w:rPr>
+        <w:t>Filósofos</w:t>
+      </w:r>
+      <w:proofErr w:type="spellEnd"/>
+    </w:p>
+    <w:p>
+      <w:pPr>
+        <w:tabs>
+          <w:tab w:val="left" w:pos="8150"/>
+        </w:tabs>
+        <w:rPr>
+          <w:lang w:val="es-CR"/>
+        </w:rPr>
+      </w:pPr>
+      <w:r>
+        <w:rPr>
+          <w:lang w:val="es-CR"/>
+        </w:rPr>
+        <w:t>Los llamados "estudiosos". No son una escuela, son una </w:t>
+      </w:r>
+      <w:r>
+        <w:rPr>
+          <w:b/>
+          <w:bCs/>
+          <w:lang w:val="es-CR"/>
+        </w:rPr>
+        <w:t>plaga</w:t>
+      </w:r>
+      <w:r>
+        <w:rPr>
+          <w:lang w:val="es-CR"/>
+        </w:rPr>
+        <w:t>. Una secta de académicos radicales que rechazaron la mentira ordenada de Lumina y la brutalidad simple de Umbra. Su lema: </w:t>
+      </w:r>
+      <w:r>
+        <w:rPr>
+          <w:i/>
+          <w:iCs/>
+          <w:lang w:val="es-CR"/>
+        </w:rPr>
+        <w:t>"Cognitio ex Carne"</w:t>
+      </w:r>
+      <w:r>
+        <w:rPr>
+          <w:lang w:val="es-CR"/>
+        </w:rPr>
+        <w:t> - </w:t>
+      </w:r>
+      <w:r>
+        <w:rPr>
+          <w:b/>
+          <w:bCs/>
+          <w:lang w:val="es-CR"/>
+        </w:rPr>
+        <w:t>"El Conocimiento mediante la Carne"</w:t>
+      </w:r>
+      <w:r>
+        <w:rPr>
+          <w:lang w:val="es-CR"/>
+        </w:rPr>
+        <w:t>.</w:t>
+      </w:r>
+    </w:p>
+    <w:p>
+      <w:pPr>
+        <w:numPr>
+          <w:ilvl w:val="0"/>
+          <w:numId w:val="25"/>
+        </w:numPr>
+        <w:tabs>
+          <w:tab w:val="left" w:pos="8150"/>
+        </w:tabs>
+        <w:rPr>
+          <w:lang w:val="es-CR"/>
+        </w:rPr>
+      </w:pPr>
+      <w:r>
+        <w:rPr>
+          <w:b/>
+          <w:bCs/>
+          <w:lang w:val="es-CR"/>
+        </w:rPr>
+        <w:lastRenderedPageBreak/>
+        <w:t>No son magos; son cirujanos, taxidermistas y traficantes.</w:t>
+      </w:r>
+    </w:p>
+    <w:p>
+      <w:pPr>
+        <w:numPr>
+          <w:ilvl w:val="0"/>
+          <w:numId w:val="25"/>
+        </w:numPr>
+        <w:tabs>
+          <w:tab w:val="left" w:pos="8150"/>
+        </w:tabs>
+        <w:rPr>
+          <w:lang w:val="es-CR"/>
+        </w:rPr>
+      </w:pPr>
+      <w:r>
+        <w:rPr>
+          <w:b/>
+          <w:bCs/>
+          <w:lang w:val="es-CR"/>
+        </w:rPr>
+        <w:t>No lanzan hechizos; realizan transfusiones, implantan órganos y tallen runas en los huesos.</w:t>
+      </w:r>
+    </w:p>
+    <w:p>
+      <w:pPr>
+        <w:numPr>
+          <w:ilvl w:val="0"/>
+          <w:numId w:val="25"/>
+        </w:numPr>
+        <w:tabs>
+          <w:tab w:val="left" w:pos="8150"/>
+        </w:tabs>
+        <w:rPr>
+          <w:lang w:val="es-CR"/>
+        </w:rPr>
+      </w:pPr>
+      <w:r>
+        <w:rPr>
+          <w:lang w:val="es-CR"/>
+        </w:rPr>
+        <w:t>Su "magia" es una </w:t>
+      </w:r>
+      <w:r>
+        <w:rPr>
+          <w:b/>
+          <w:bCs/>
+          <w:lang w:val="es-CR"/>
+        </w:rPr>
+        <w:t>ciencia profana</w:t>
+      </w:r>
+      <w:r>
+        <w:rPr>
+          <w:lang w:val="es-CR"/>
+        </w:rPr>
+        <w:t> de canibalismo metafísico. Un druida puede injertarse las alas de un Espejismo para volar, pero deberá alimentarlas con recuerdos de inocencia. Puede reemplazar su corazón por la piedra núcleo de un Mutilo para ser inmune al veneno, pero solo latirá cuando escuche gritos de agonía.</w:t>
+      </w:r>
+    </w:p>
+    <w:p>
+      <w:pPr>
+        <w:tabs>
+          <w:tab w:val="left" w:pos="8150"/>
+        </w:tabs>
+        <w:rPr>
+          <w:lang w:val="es-CR"/>
+        </w:rPr>
+      </w:pPr>
+      <w:r>
+        <w:rPr>
+          <w:lang w:val="es-CR"/>
+        </w:rPr>
+        <w:t>Les importa un bledo el bien, el mal, la moral o el poder por el poder. Solo el </w:t>
+      </w:r>
+      <w:r>
+        <w:rPr>
+          <w:b/>
+          <w:bCs/>
+          <w:lang w:val="es-CR"/>
+        </w:rPr>
+        <w:t>Conocimiento</w:t>
+      </w:r>
+      <w:r>
+        <w:rPr>
+          <w:lang w:val="es-CR"/>
+        </w:rPr>
+        <w:t>. Y para obtenerlo, experimentarán con aldeas enteras, se mutilarán a sí mismos y harán pactos que condenarían a un alma para averiguar qué sabor tiene el miedo de un niño o cuántos suspiros se necesitan para apagar una llama mágica.</w:t>
+      </w:r>
+    </w:p>
+    <w:p>
+      <w:pPr>
+        <w:tabs>
+          <w:tab w:val="left" w:pos="8150"/>
+        </w:tabs>
+        <w:rPr>
+          <w:b/>
+          <w:bCs/>
+          <w:lang w:val="es-CR"/>
+        </w:rPr>
+      </w:pPr>
+      <w:r>
+        <w:rPr>
+          <w:b/>
+          <w:bCs/>
+          <w:lang w:val="es-CR"/>
+        </w:rPr>
+        <w:t>Los Pactos: La Moneda del Dolor</w:t>
+      </w:r>
+    </w:p>
+    <w:p>
+      <w:pPr>
+        <w:tabs>
+          <w:tab w:val="left" w:pos="8150"/>
+        </w:tabs>
+        <w:rPr>
+          <w:lang w:val="es-CR"/>
+        </w:rPr>
+      </w:pPr>
+      <w:r>
+        <w:rPr>
+          <w:lang w:val="es-CR"/>
+        </w:rPr>
+        <w:t>Todo tiene un precio. Nada es gratis. La magia es una economía de trueque macabra.</w:t>
+      </w:r>
+    </w:p>
+    <w:p>
+      <w:pPr>
+        <w:numPr>
+          <w:ilvl w:val="0"/>
+          <w:numId w:val="26"/>
+        </w:numPr>
+        <w:tabs>
+          <w:tab w:val="left" w:pos="8150"/>
+        </w:tabs>
+        <w:rPr>
+          <w:lang w:val="es-CR"/>
+        </w:rPr>
+      </w:pPr>
+      <w:r>
+        <w:rPr>
+          <w:lang w:val="es-CR"/>
+        </w:rPr>
+        <w:t>Un guerrero de Equilibrium puede beber la sangre de un Saciador para ganar fuerza en batalla, pero después de la guerra, el Saciador vendrá a cobrar: </w:t>
+      </w:r>
+      <w:r>
+        <w:rPr>
+          <w:b/>
+          <w:bCs/>
+          <w:lang w:val="es-CR"/>
+        </w:rPr>
+        <w:t>la vista de su primer hijo</w:t>
+      </w:r>
+      <w:r>
+        <w:rPr>
+          <w:lang w:val="es-CR"/>
+        </w:rPr>
+        <w:t>.</w:t>
+      </w:r>
+    </w:p>
+    <w:p>
+      <w:pPr>
+        <w:numPr>
+          <w:ilvl w:val="0"/>
+          <w:numId w:val="26"/>
+        </w:numPr>
+        <w:tabs>
+          <w:tab w:val="left" w:pos="8150"/>
+        </w:tabs>
+        <w:rPr>
+          <w:lang w:val="es-CR"/>
+        </w:rPr>
+      </w:pPr>
+      <w:r>
+        <w:rPr>
+          <w:lang w:val="es-CR"/>
+        </w:rPr>
+        <w:t>Una Archimaga de Lumina no alcanzó su poder por estudio, sino haciendo un pacto con un Espejismo: </w:t>
+      </w:r>
+      <w:r>
+        <w:rPr>
+          <w:b/>
+          <w:bCs/>
+          <w:lang w:val="es-CR"/>
+        </w:rPr>
+        <w:t>Eliminar toda sombra en su reino a cambio de su capacidad de sentir amor</w:t>
+      </w:r>
+      <w:r>
+        <w:rPr>
+          <w:lang w:val="es-CR"/>
+        </w:rPr>
+        <w:t>. Ahora ordena purgas brutales, convencida de su justicia, pero es un ser vacío y perfecto, una herramienta de su amo.</w:t>
+      </w:r>
+    </w:p>
+    <w:p>
+      <w:pPr>
+        <w:numPr>
+          <w:ilvl w:val="0"/>
+          <w:numId w:val="26"/>
+        </w:numPr>
+        <w:tabs>
+          <w:tab w:val="left" w:pos="8150"/>
+        </w:tabs>
+      </w:pPr>
+      <w:r>
+        <w:rPr>
+          <w:lang w:val="es-CR"/>
+        </w:rPr>
+        <w:t>Un druida puede pactar con un Innombrable por el secreto de la vida eterna. El Innombrable aceptará a cambio de algo aparentemente trivial: </w:t>
+      </w:r>
+      <w:r>
+        <w:rPr>
+          <w:b/>
+          <w:bCs/>
+          <w:lang w:val="es-CR"/>
+        </w:rPr>
+        <w:t>el concepto de "arrepentimiento" en su alma</w:t>
+      </w:r>
+      <w:r>
+        <w:rPr>
+          <w:lang w:val="es-CR"/>
+        </w:rPr>
+        <w:t xml:space="preserve">. El druida vivirá para siempre, pero será incapaz de entender el error, el remordimiento o la piedad. </w:t>
+      </w:r>
+      <w:r>
+        <w:t xml:space="preserve">Se </w:t>
+      </w:r>
+      <w:proofErr w:type="spellStart"/>
+      <w:r>
+        <w:t>convertirá</w:t>
+      </w:r>
+      <w:proofErr w:type="spellEnd"/>
+      <w:r>
+        <w:t xml:space="preserve"> </w:t>
+      </w:r>
+      <w:proofErr w:type="spellStart"/>
+      <w:r>
+        <w:t>en</w:t>
+      </w:r>
+      <w:proofErr w:type="spellEnd"/>
+      <w:r>
+        <w:t xml:space="preserve"> </w:t>
+      </w:r>
+      <w:proofErr w:type="spellStart"/>
+      <w:r>
+        <w:t>el</w:t>
+      </w:r>
+      <w:proofErr w:type="spellEnd"/>
+      <w:r>
+        <w:t xml:space="preserve"> perfecto </w:t>
+      </w:r>
+      <w:proofErr w:type="spellStart"/>
+      <w:r>
+        <w:t>psicópata</w:t>
+      </w:r>
+      <w:proofErr w:type="spellEnd"/>
+      <w:r>
+        <w:t xml:space="preserve"> </w:t>
+      </w:r>
+      <w:proofErr w:type="spellStart"/>
+      <w:r>
+        <w:t>inmortal</w:t>
+      </w:r>
+      <w:proofErr w:type="spellEnd"/>
+      <w:r>
+        <w:t>.</w:t>
+      </w:r>
+    </w:p>
+    <w:p>
+      <w:pPr>
+        <w:tabs>
+          <w:tab w:val="left" w:pos="8150"/>
+        </w:tabs>
+        <w:rPr>
+          <w:lang w:val="es-CR"/>
+        </w:rPr>
+      </w:pPr>
+      <w:r>
+        <w:rPr>
+          <w:b/>
+          <w:bCs/>
+          <w:lang w:val="es-CR"/>
+        </w:rPr>
+        <w:t>Conclusión Integrada:</w:t>
+      </w:r>
+      <w:r>
+        <w:rPr>
+          <w:lang w:val="es-CR"/>
+        </w:rPr>
+        <w:t> Este nuevo marco convierte a Aetheria en un lugar infinitamente más peligroso y fascinante. La "magia elemental" ya no es un don, sino el </w:t>
+      </w:r>
+      <w:r>
+        <w:rPr>
+          <w:b/>
+          <w:bCs/>
+          <w:lang w:val="es-CR"/>
+        </w:rPr>
+        <w:t>síntoma visible</w:t>
+      </w:r>
+      <w:r>
+        <w:rPr>
+          <w:lang w:val="es-CR"/>
+        </w:rPr>
+        <w:t> de una infección, un pacto o una mutilación. Un piromante no controla el fuego porque sí; </w:t>
+      </w:r>
+      <w:r>
+        <w:rPr>
+          <w:b/>
+          <w:bCs/>
+          <w:lang w:val="es-CR"/>
+        </w:rPr>
+        <w:t>lleva un fragmento de un Saciador del Fuego atrapado en su hígado</w:t>
+      </w:r>
+      <w:r>
+        <w:rPr>
+          <w:lang w:val="es-CR"/>
+        </w:rPr>
+        <w:t>, y cada vez que lo usa, el fragmento crece un poco más.</w:t>
+      </w:r>
+    </w:p>
+    <w:p>
+      <w:pPr>
+        <w:tabs>
+          <w:tab w:val="left" w:pos="8150"/>
+        </w:tabs>
+        <w:rPr>
+          <w:lang w:val="es-CR"/>
+        </w:rPr>
+      </w:pPr>
+      <w:r>
+        <w:rPr>
+          <w:lang w:val="es-CR"/>
+        </w:rPr>
+        <w:t>El mundo no se divide entre buenos y malos. Se divide entre </w:t>
+      </w:r>
+      <w:r>
+        <w:rPr>
+          <w:b/>
+          <w:bCs/>
+          <w:lang w:val="es-CR"/>
+        </w:rPr>
+        <w:t>depredadores, presas y los lo suficientemente locos como para intentar cazar a los depredadores para diseccionarlos.</w:t>
+      </w:r>
+    </w:p>
+    <w:p>
+      <w:pPr>
+        <w:tabs>
+          <w:tab w:val="left" w:pos="8150"/>
+        </w:tabs>
+        <w:rPr>
+          <w:lang w:val="es-CR"/>
+        </w:rPr>
+      </w:pPr>
+    </w:p>
+    <w:p>
+      <w:pPr>
+        <w:tabs>
+          <w:tab w:val="left" w:pos="8150"/>
+        </w:tabs>
+        <w:rPr>
+          <w:lang w:val="es-CR"/>
+        </w:rPr>
+      </w:pPr>
+    </w:p>
+    <w:p>
+      <w:pPr>
+        <w:tabs>
+          <w:tab w:val="left" w:pos="8150"/>
+        </w:tabs>
+        <w:rPr>
+          <w:lang w:val="es-CR"/>
+        </w:rPr>
+      </w:pPr>
+      <w:r>
+        <w:rPr>
+          <w:lang w:val="es-CR"/>
+        </w:rPr>
+        <w:t>------</w:t>
+      </w:r>
+    </w:p>
+    <w:p>
+      <w:pPr>
+        <w:tabs>
+          <w:tab w:val="left" w:pos="8150"/>
+        </w:tabs>
+      </w:pPr>
+      <w:proofErr w:type="spellStart"/>
+      <w:r>
         <w:t>mistralai</w:t>
       </w:r>
       <w:proofErr w:type="spellEnd"/>
       <w:r>
-        <w:rPr>
-          <w:lang w:val="es-CR"/>
-        </w:rPr>
         <w:t>/Mixtral-8x7B-v0.1</w:t>
       </w:r>
     </w:p>
@@ -4973,22 +5966,13 @@
         <w:tabs>
           <w:tab w:val="left" w:pos="8150"/>
         </w:tabs>
-        <w:rPr>
-          <w:lang w:val="es-CR"/>
-        </w:rPr>
       </w:pPr>
       <w:proofErr w:type="spellStart"/>
       <w:r>
-        <w:rPr>
-          <w:lang w:val="es-CR"/>
-        </w:rPr>
         <w:t>teknium</w:t>
       </w:r>
       <w:proofErr w:type="spellEnd"/>
       <w:r>
-        <w:rPr>
-          <w:lang w:val="es-CR"/>
-        </w:rPr>
         <w:t>/OpenHermes-2.5-Mistral-7B</w:t>
       </w:r>
     </w:p>
@@ -6157,6 +7141,304 @@
     </w:lvl>
   </w:abstractNum>
   <w:abstractNum w:abstractNumId="5" w15:restartNumberingAfterBreak="0">
+    <w:nsid w:val="1CF630CE"/>
+    <w:multiLevelType w:val="multilevel"/>
+    <w:tmpl w:val="027499B4"/>
+    <w:lvl w:ilvl="0">
+      <w:start w:val="1"/>
+      <w:numFmt w:val="bullet"/>
+      <w:lvlText w:val=""/>
+      <w:lvlJc w:val="left"/>
+      <w:pPr>
+        <w:tabs>
+          <w:tab w:val="num" w:pos="720"/>
+        </w:tabs>
+        <w:ind w:left="720" w:hanging="360"/>
+      </w:pPr>
+      <w:rPr>
+        <w:rFonts w:ascii="Symbol" w:hAnsi="Symbol" w:hint="default"/>
+        <w:sz w:val="20"/>
+      </w:rPr>
+    </w:lvl>
+    <w:lvl w:ilvl="1" w:tentative="1">
+      <w:start w:val="1"/>
+      <w:numFmt w:val="bullet"/>
+      <w:lvlText w:val="o"/>
+      <w:lvlJc w:val="left"/>
+      <w:pPr>
+        <w:tabs>
+          <w:tab w:val="num" w:pos="1440"/>
+        </w:tabs>
+        <w:ind w:left="1440" w:hanging="360"/>
+      </w:pPr>
+      <w:rPr>
+        <w:rFonts w:ascii="Courier New" w:hAnsi="Courier New" w:hint="default"/>
+        <w:sz w:val="20"/>
+      </w:rPr>
+    </w:lvl>
+    <w:lvl w:ilvl="2" w:tentative="1">
+      <w:start w:val="1"/>
+      <w:numFmt w:val="bullet"/>
+      <w:lvlText w:val=""/>
+      <w:lvlJc w:val="left"/>
+      <w:pPr>
+        <w:tabs>
+          <w:tab w:val="num" w:pos="2160"/>
+        </w:tabs>
+        <w:ind w:left="2160" w:hanging="360"/>
+      </w:pPr>
+      <w:rPr>
+        <w:rFonts w:ascii="Wingdings" w:hAnsi="Wingdings" w:hint="default"/>
+        <w:sz w:val="20"/>
+      </w:rPr>
+    </w:lvl>
+    <w:lvl w:ilvl="3" w:tentative="1">
+      <w:start w:val="1"/>
+      <w:numFmt w:val="bullet"/>
+      <w:lvlText w:val=""/>
+      <w:lvlJc w:val="left"/>
+      <w:pPr>
+        <w:tabs>
+          <w:tab w:val="num" w:pos="2880"/>
+        </w:tabs>
+        <w:ind w:left="2880" w:hanging="360"/>
+      </w:pPr>
+      <w:rPr>
+        <w:rFonts w:ascii="Wingdings" w:hAnsi="Wingdings" w:hint="default"/>
+        <w:sz w:val="20"/>
+      </w:rPr>
+    </w:lvl>
+    <w:lvl w:ilvl="4" w:tentative="1">
+      <w:start w:val="1"/>
+      <w:numFmt w:val="bullet"/>
+      <w:lvlText w:val=""/>
+      <w:lvlJc w:val="left"/>
+      <w:pPr>
+        <w:tabs>
+          <w:tab w:val="num" w:pos="3600"/>
+        </w:tabs>
+        <w:ind w:left="3600" w:hanging="360"/>
+      </w:pPr>
+      <w:rPr>
+        <w:rFonts w:ascii="Wingdings" w:hAnsi="Wingdings" w:hint="default"/>
+        <w:sz w:val="20"/>
+      </w:rPr>
+    </w:lvl>
+    <w:lvl w:ilvl="5" w:tentative="1">
+      <w:start w:val="1"/>
+      <w:numFmt w:val="bullet"/>
+      <w:lvlText w:val=""/>
+      <w:lvlJc w:val="left"/>
+      <w:pPr>
+        <w:tabs>
+          <w:tab w:val="num" w:pos="4320"/>
+        </w:tabs>
+        <w:ind w:left="4320" w:hanging="360"/>
+      </w:pPr>
+      <w:rPr>
+        <w:rFonts w:ascii="Wingdings" w:hAnsi="Wingdings" w:hint="default"/>
+        <w:sz w:val="20"/>
+      </w:rPr>
+    </w:lvl>
+    <w:lvl w:ilvl="6" w:tentative="1">
+      <w:start w:val="1"/>
+      <w:numFmt w:val="bullet"/>
+      <w:lvlText w:val=""/>
+      <w:lvlJc w:val="left"/>
+      <w:pPr>
+        <w:tabs>
+          <w:tab w:val="num" w:pos="5040"/>
+        </w:tabs>
+        <w:ind w:left="5040" w:hanging="360"/>
+      </w:pPr>
+      <w:rPr>
+        <w:rFonts w:ascii="Wingdings" w:hAnsi="Wingdings" w:hint="default"/>
+        <w:sz w:val="20"/>
+      </w:rPr>
+    </w:lvl>
+    <w:lvl w:ilvl="7" w:tentative="1">
+      <w:start w:val="1"/>
+      <w:numFmt w:val="bullet"/>
+      <w:lvlText w:val=""/>
+      <w:lvlJc w:val="left"/>
+      <w:pPr>
+        <w:tabs>
+          <w:tab w:val="num" w:pos="5760"/>
+        </w:tabs>
+        <w:ind w:left="5760" w:hanging="360"/>
+      </w:pPr>
+      <w:rPr>
+        <w:rFonts w:ascii="Wingdings" w:hAnsi="Wingdings" w:hint="default"/>
+        <w:sz w:val="20"/>
+      </w:rPr>
+    </w:lvl>
+    <w:lvl w:ilvl="8" w:tentative="1">
+      <w:start w:val="1"/>
+      <w:numFmt w:val="bullet"/>
+      <w:lvlText w:val=""/>
+      <w:lvlJc w:val="left"/>
+      <w:pPr>
+        <w:tabs>
+          <w:tab w:val="num" w:pos="6480"/>
+        </w:tabs>
+        <w:ind w:left="6480" w:hanging="360"/>
+      </w:pPr>
+      <w:rPr>
+        <w:rFonts w:ascii="Wingdings" w:hAnsi="Wingdings" w:hint="default"/>
+        <w:sz w:val="20"/>
+      </w:rPr>
+    </w:lvl>
+  </w:abstractNum>
+  <w:abstractNum w:abstractNumId="6" w15:restartNumberingAfterBreak="0">
+    <w:nsid w:val="234F4112"/>
+    <w:multiLevelType w:val="multilevel"/>
+    <w:tmpl w:val="FE66261A"/>
+    <w:lvl w:ilvl="0">
+      <w:start w:val="1"/>
+      <w:numFmt w:val="bullet"/>
+      <w:lvlText w:val=""/>
+      <w:lvlJc w:val="left"/>
+      <w:pPr>
+        <w:tabs>
+          <w:tab w:val="num" w:pos="720"/>
+        </w:tabs>
+        <w:ind w:left="720" w:hanging="360"/>
+      </w:pPr>
+      <w:rPr>
+        <w:rFonts w:ascii="Symbol" w:hAnsi="Symbol" w:hint="default"/>
+        <w:sz w:val="20"/>
+      </w:rPr>
+    </w:lvl>
+    <w:lvl w:ilvl="1" w:tentative="1">
+      <w:start w:val="1"/>
+      <w:numFmt w:val="bullet"/>
+      <w:lvlText w:val="o"/>
+      <w:lvlJc w:val="left"/>
+      <w:pPr>
+        <w:tabs>
+          <w:tab w:val="num" w:pos="1440"/>
+        </w:tabs>
+        <w:ind w:left="1440" w:hanging="360"/>
+      </w:pPr>
+      <w:rPr>
+        <w:rFonts w:ascii="Courier New" w:hAnsi="Courier New" w:hint="default"/>
+        <w:sz w:val="20"/>
+      </w:rPr>
+    </w:lvl>
+    <w:lvl w:ilvl="2" w:tentative="1">
+      <w:start w:val="1"/>
+      <w:numFmt w:val="bullet"/>
+      <w:lvlText w:val=""/>
+      <w:lvlJc w:val="left"/>
+      <w:pPr>
+        <w:tabs>
+          <w:tab w:val="num" w:pos="2160"/>
+        </w:tabs>
+        <w:ind w:left="2160" w:hanging="360"/>
+      </w:pPr>
+      <w:rPr>
+        <w:rFonts w:ascii="Wingdings" w:hAnsi="Wingdings" w:hint="default"/>
+        <w:sz w:val="20"/>
+      </w:rPr>
+    </w:lvl>
+    <w:lvl w:ilvl="3" w:tentative="1">
+      <w:start w:val="1"/>
+      <w:numFmt w:val="bullet"/>
+      <w:lvlText w:val=""/>
+      <w:lvlJc w:val="left"/>
+      <w:pPr>
+        <w:tabs>
+          <w:tab w:val="num" w:pos="2880"/>
+        </w:tabs>
+        <w:ind w:left="2880" w:hanging="360"/>
+      </w:pPr>
+      <w:rPr>
+        <w:rFonts w:ascii="Wingdings" w:hAnsi="Wingdings" w:hint="default"/>
+        <w:sz w:val="20"/>
+      </w:rPr>
+    </w:lvl>
+    <w:lvl w:ilvl="4" w:tentative="1">
+      <w:start w:val="1"/>
+      <w:numFmt w:val="bullet"/>
+      <w:lvlText w:val=""/>
+      <w:lvlJc w:val="left"/>
+      <w:pPr>
+        <w:tabs>
+          <w:tab w:val="num" w:pos="3600"/>
+        </w:tabs>
+        <w:ind w:left="3600" w:hanging="360"/>
+      </w:pPr>
+      <w:rPr>
+        <w:rFonts w:ascii="Wingdings" w:hAnsi="Wingdings" w:hint="default"/>
+        <w:sz w:val="20"/>
+      </w:rPr>
+    </w:lvl>
+    <w:lvl w:ilvl="5" w:tentative="1">
+      <w:start w:val="1"/>
+      <w:numFmt w:val="bullet"/>
+      <w:lvlText w:val=""/>
+      <w:lvlJc w:val="left"/>
+      <w:pPr>
+        <w:tabs>
+          <w:tab w:val="num" w:pos="4320"/>
+        </w:tabs>
+        <w:ind w:left="4320" w:hanging="360"/>
+      </w:pPr>
+      <w:rPr>
+        <w:rFonts w:ascii="Wingdings" w:hAnsi="Wingdings" w:hint="default"/>
+        <w:sz w:val="20"/>
+      </w:rPr>
+    </w:lvl>
+    <w:lvl w:ilvl="6" w:tentative="1">
+      <w:start w:val="1"/>
+      <w:numFmt w:val="bullet"/>
+      <w:lvlText w:val=""/>
+      <w:lvlJc w:val="left"/>
+      <w:pPr>
+        <w:tabs>
+          <w:tab w:val="num" w:pos="5040"/>
+        </w:tabs>
+        <w:ind w:left="5040" w:hanging="360"/>
+      </w:pPr>
+      <w:rPr>
+        <w:rFonts w:ascii="Wingdings" w:hAnsi="Wingdings" w:hint="default"/>
+        <w:sz w:val="20"/>
+      </w:rPr>
+    </w:lvl>
+    <w:lvl w:ilvl="7" w:tentative="1">
+      <w:start w:val="1"/>
+      <w:numFmt w:val="bullet"/>
+      <w:lvlText w:val=""/>
+      <w:lvlJc w:val="left"/>
+      <w:pPr>
+        <w:tabs>
+          <w:tab w:val="num" w:pos="5760"/>
+        </w:tabs>
+        <w:ind w:left="5760" w:hanging="360"/>
+      </w:pPr>
+      <w:rPr>
+        <w:rFonts w:ascii="Wingdings" w:hAnsi="Wingdings" w:hint="default"/>
+        <w:sz w:val="20"/>
+      </w:rPr>
+    </w:lvl>
+    <w:lvl w:ilvl="8" w:tentative="1">
+      <w:start w:val="1"/>
+      <w:numFmt w:val="bullet"/>
+      <w:lvlText w:val=""/>
+      <w:lvlJc w:val="left"/>
+      <w:pPr>
+        <w:tabs>
+          <w:tab w:val="num" w:pos="6480"/>
+        </w:tabs>
+        <w:ind w:left="6480" w:hanging="360"/>
+      </w:pPr>
+      <w:rPr>
+        <w:rFonts w:ascii="Wingdings" w:hAnsi="Wingdings" w:hint="default"/>
+        <w:sz w:val="20"/>
+      </w:rPr>
+    </w:lvl>
+  </w:abstractNum>
+  <w:abstractNum w:abstractNumId="7" w15:restartNumberingAfterBreak="0">
     <w:nsid w:val="2A6A4D83"/>
     <w:multiLevelType w:val="multilevel"/>
     <w:tmpl w:val="D2662BF4"/>
@@ -6305,7 +7587,7 @@
       </w:rPr>
     </w:lvl>
   </w:abstractNum>
-  <w:abstractNum w:abstractNumId="6" w15:restartNumberingAfterBreak="0">
+  <w:abstractNum w:abstractNumId="8" w15:restartNumberingAfterBreak="0">
     <w:nsid w:val="2FE647D7"/>
     <w:multiLevelType w:val="multilevel"/>
     <w:tmpl w:val="6B16BC34"/>
@@ -6454,7 +7736,7 @@
       </w:rPr>
     </w:lvl>
   </w:abstractNum>
-  <w:abstractNum w:abstractNumId="7" w15:restartNumberingAfterBreak="0">
+  <w:abstractNum w:abstractNumId="9" w15:restartNumberingAfterBreak="0">
     <w:nsid w:val="3D132F65"/>
     <w:multiLevelType w:val="multilevel"/>
     <w:tmpl w:val="EB024468"/>
@@ -6603,7 +7885,7 @@
       </w:rPr>
     </w:lvl>
   </w:abstractNum>
-  <w:abstractNum w:abstractNumId="8" w15:restartNumberingAfterBreak="0">
+  <w:abstractNum w:abstractNumId="10" w15:restartNumberingAfterBreak="0">
     <w:nsid w:val="3E8D55F8"/>
     <w:multiLevelType w:val="multilevel"/>
     <w:tmpl w:val="90743D7A"/>
@@ -6752,7 +8034,156 @@
       </w:rPr>
     </w:lvl>
   </w:abstractNum>
-  <w:abstractNum w:abstractNumId="9" w15:restartNumberingAfterBreak="0">
+  <w:abstractNum w:abstractNumId="11" w15:restartNumberingAfterBreak="0">
+    <w:nsid w:val="3FDD48D6"/>
+    <w:multiLevelType w:val="multilevel"/>
+    <w:tmpl w:val="F0D245B4"/>
+    <w:lvl w:ilvl="0">
+      <w:start w:val="1"/>
+      <w:numFmt w:val="bullet"/>
+      <w:lvlText w:val=""/>
+      <w:lvlJc w:val="left"/>
+      <w:pPr>
+        <w:tabs>
+          <w:tab w:val="num" w:pos="720"/>
+        </w:tabs>
+        <w:ind w:left="720" w:hanging="360"/>
+      </w:pPr>
+      <w:rPr>
+        <w:rFonts w:ascii="Symbol" w:hAnsi="Symbol" w:hint="default"/>
+        <w:sz w:val="20"/>
+      </w:rPr>
+    </w:lvl>
+    <w:lvl w:ilvl="1" w:tentative="1">
+      <w:start w:val="1"/>
+      <w:numFmt w:val="bullet"/>
+      <w:lvlText w:val="o"/>
+      <w:lvlJc w:val="left"/>
+      <w:pPr>
+        <w:tabs>
+          <w:tab w:val="num" w:pos="1440"/>
+        </w:tabs>
+        <w:ind w:left="1440" w:hanging="360"/>
+      </w:pPr>
+      <w:rPr>
+        <w:rFonts w:ascii="Courier New" w:hAnsi="Courier New" w:hint="default"/>
+        <w:sz w:val="20"/>
+      </w:rPr>
+    </w:lvl>
+    <w:lvl w:ilvl="2" w:tentative="1">
+      <w:start w:val="1"/>
+      <w:numFmt w:val="bullet"/>
+      <w:lvlText w:val=""/>
+      <w:lvlJc w:val="left"/>
+      <w:pPr>
+        <w:tabs>
+          <w:tab w:val="num" w:pos="2160"/>
+        </w:tabs>
+        <w:ind w:left="2160" w:hanging="360"/>
+      </w:pPr>
+      <w:rPr>
+        <w:rFonts w:ascii="Wingdings" w:hAnsi="Wingdings" w:hint="default"/>
+        <w:sz w:val="20"/>
+      </w:rPr>
+    </w:lvl>
+    <w:lvl w:ilvl="3" w:tentative="1">
+      <w:start w:val="1"/>
+      <w:numFmt w:val="bullet"/>
+      <w:lvlText w:val=""/>
+      <w:lvlJc w:val="left"/>
+      <w:pPr>
+        <w:tabs>
+          <w:tab w:val="num" w:pos="2880"/>
+        </w:tabs>
+        <w:ind w:left="2880" w:hanging="360"/>
+      </w:pPr>
+      <w:rPr>
+        <w:rFonts w:ascii="Wingdings" w:hAnsi="Wingdings" w:hint="default"/>
+        <w:sz w:val="20"/>
+      </w:rPr>
+    </w:lvl>
+    <w:lvl w:ilvl="4" w:tentative="1">
+      <w:start w:val="1"/>
+      <w:numFmt w:val="bullet"/>
+      <w:lvlText w:val=""/>
+      <w:lvlJc w:val="left"/>
+      <w:pPr>
+        <w:tabs>
+          <w:tab w:val="num" w:pos="3600"/>
+        </w:tabs>
+        <w:ind w:left="3600" w:hanging="360"/>
+      </w:pPr>
+      <w:rPr>
+        <w:rFonts w:ascii="Wingdings" w:hAnsi="Wingdings" w:hint="default"/>
+        <w:sz w:val="20"/>
+      </w:rPr>
+    </w:lvl>
+    <w:lvl w:ilvl="5" w:tentative="1">
+      <w:start w:val="1"/>
+      <w:numFmt w:val="bullet"/>
+      <w:lvlText w:val=""/>
+      <w:lvlJc w:val="left"/>
+      <w:pPr>
+        <w:tabs>
+          <w:tab w:val="num" w:pos="4320"/>
+        </w:tabs>
+        <w:ind w:left="4320" w:hanging="360"/>
+      </w:pPr>
+      <w:rPr>
+        <w:rFonts w:ascii="Wingdings" w:hAnsi="Wingdings" w:hint="default"/>
+        <w:sz w:val="20"/>
+      </w:rPr>
+    </w:lvl>
+    <w:lvl w:ilvl="6" w:tentative="1">
+      <w:start w:val="1"/>
+      <w:numFmt w:val="bullet"/>
+      <w:lvlText w:val=""/>
+      <w:lvlJc w:val="left"/>
+      <w:pPr>
+        <w:tabs>
+          <w:tab w:val="num" w:pos="5040"/>
+        </w:tabs>
+        <w:ind w:left="5040" w:hanging="360"/>
+      </w:pPr>
+      <w:rPr>
+        <w:rFonts w:ascii="Wingdings" w:hAnsi="Wingdings" w:hint="default"/>
+        <w:sz w:val="20"/>
+      </w:rPr>
+    </w:lvl>
+    <w:lvl w:ilvl="7" w:tentative="1">
+      <w:start w:val="1"/>
+      <w:numFmt w:val="bullet"/>
+      <w:lvlText w:val=""/>
+      <w:lvlJc w:val="left"/>
+      <w:pPr>
+        <w:tabs>
+          <w:tab w:val="num" w:pos="5760"/>
+        </w:tabs>
+        <w:ind w:left="5760" w:hanging="360"/>
+      </w:pPr>
+      <w:rPr>
+        <w:rFonts w:ascii="Wingdings" w:hAnsi="Wingdings" w:hint="default"/>
+        <w:sz w:val="20"/>
+      </w:rPr>
+    </w:lvl>
+    <w:lvl w:ilvl="8" w:tentative="1">
+      <w:start w:val="1"/>
+      <w:numFmt w:val="bullet"/>
+      <w:lvlText w:val=""/>
+      <w:lvlJc w:val="left"/>
+      <w:pPr>
+        <w:tabs>
+          <w:tab w:val="num" w:pos="6480"/>
+        </w:tabs>
+        <w:ind w:left="6480" w:hanging="360"/>
+      </w:pPr>
+      <w:rPr>
+        <w:rFonts w:ascii="Wingdings" w:hAnsi="Wingdings" w:hint="default"/>
+        <w:sz w:val="20"/>
+      </w:rPr>
+    </w:lvl>
+  </w:abstractNum>
+  <w:abstractNum w:abstractNumId="12" w15:restartNumberingAfterBreak="0">
     <w:nsid w:val="41C84FC9"/>
     <w:multiLevelType w:val="multilevel"/>
     <w:tmpl w:val="3306F740"/>
@@ -6901,7 +8332,7 @@
       </w:rPr>
     </w:lvl>
   </w:abstractNum>
-  <w:abstractNum w:abstractNumId="10" w15:restartNumberingAfterBreak="0">
+  <w:abstractNum w:abstractNumId="13" w15:restartNumberingAfterBreak="0">
     <w:nsid w:val="45715067"/>
     <w:multiLevelType w:val="multilevel"/>
     <w:tmpl w:val="7CA2D908"/>
@@ -7050,7 +8481,7 @@
       </w:rPr>
     </w:lvl>
   </w:abstractNum>
-  <w:abstractNum w:abstractNumId="11" w15:restartNumberingAfterBreak="0">
+  <w:abstractNum w:abstractNumId="14" w15:restartNumberingAfterBreak="0">
     <w:nsid w:val="49546348"/>
     <w:multiLevelType w:val="multilevel"/>
     <w:tmpl w:val="F718DEEC"/>
@@ -7199,7 +8630,7 @@
       </w:rPr>
     </w:lvl>
   </w:abstractNum>
-  <w:abstractNum w:abstractNumId="12" w15:restartNumberingAfterBreak="0">
+  <w:abstractNum w:abstractNumId="15" w15:restartNumberingAfterBreak="0">
     <w:nsid w:val="50C310F5"/>
     <w:multiLevelType w:val="multilevel"/>
     <w:tmpl w:val="8B3CF28E"/>
@@ -7348,7 +8779,7 @@
       </w:rPr>
     </w:lvl>
   </w:abstractNum>
-  <w:abstractNum w:abstractNumId="13" w15:restartNumberingAfterBreak="0">
+  <w:abstractNum w:abstractNumId="16" w15:restartNumberingAfterBreak="0">
     <w:nsid w:val="567C2C93"/>
     <w:multiLevelType w:val="multilevel"/>
     <w:tmpl w:val="A27632BE"/>
@@ -7497,7 +8928,7 @@
       </w:rPr>
     </w:lvl>
   </w:abstractNum>
-  <w:abstractNum w:abstractNumId="14" w15:restartNumberingAfterBreak="0">
+  <w:abstractNum w:abstractNumId="17" w15:restartNumberingAfterBreak="0">
     <w:nsid w:val="59D87A56"/>
     <w:multiLevelType w:val="multilevel"/>
     <w:tmpl w:val="054A5FCE"/>
@@ -7646,7 +9077,7 @@
       </w:rPr>
     </w:lvl>
   </w:abstractNum>
-  <w:abstractNum w:abstractNumId="15" w15:restartNumberingAfterBreak="0">
+  <w:abstractNum w:abstractNumId="18" w15:restartNumberingAfterBreak="0">
     <w:nsid w:val="5FC02030"/>
     <w:multiLevelType w:val="multilevel"/>
     <w:tmpl w:val="29D666F0"/>
@@ -7795,7 +9226,7 @@
       </w:rPr>
     </w:lvl>
   </w:abstractNum>
-  <w:abstractNum w:abstractNumId="16" w15:restartNumberingAfterBreak="0">
+  <w:abstractNum w:abstractNumId="19" w15:restartNumberingAfterBreak="0">
     <w:nsid w:val="60696BB8"/>
     <w:multiLevelType w:val="multilevel"/>
     <w:tmpl w:val="8CD67D5A"/>
@@ -7944,7 +9375,7 @@
       </w:rPr>
     </w:lvl>
   </w:abstractNum>
-  <w:abstractNum w:abstractNumId="17" w15:restartNumberingAfterBreak="0">
+  <w:abstractNum w:abstractNumId="20" w15:restartNumberingAfterBreak="0">
     <w:nsid w:val="67AC6ED0"/>
     <w:multiLevelType w:val="multilevel"/>
     <w:tmpl w:val="BD9200B2"/>
@@ -8093,7 +9524,7 @@
       </w:rPr>
     </w:lvl>
   </w:abstractNum>
-  <w:abstractNum w:abstractNumId="18" w15:restartNumberingAfterBreak="0">
+  <w:abstractNum w:abstractNumId="21" w15:restartNumberingAfterBreak="0">
     <w:nsid w:val="6B963373"/>
     <w:multiLevelType w:val="multilevel"/>
     <w:tmpl w:val="1FBCD9CE"/>
@@ -8242,7 +9673,7 @@
       </w:rPr>
     </w:lvl>
   </w:abstractNum>
-  <w:abstractNum w:abstractNumId="19" w15:restartNumberingAfterBreak="0">
+  <w:abstractNum w:abstractNumId="22" w15:restartNumberingAfterBreak="0">
     <w:nsid w:val="6F1F5186"/>
     <w:multiLevelType w:val="multilevel"/>
     <w:tmpl w:val="776C019A"/>
@@ -8391,7 +9822,7 @@
       </w:rPr>
     </w:lvl>
   </w:abstractNum>
-  <w:abstractNum w:abstractNumId="20" w15:restartNumberingAfterBreak="0">
+  <w:abstractNum w:abstractNumId="23" w15:restartNumberingAfterBreak="0">
     <w:nsid w:val="705704D4"/>
     <w:multiLevelType w:val="multilevel"/>
     <w:tmpl w:val="F1560F34"/>
@@ -8540,7 +9971,7 @@
       </w:rPr>
     </w:lvl>
   </w:abstractNum>
-  <w:abstractNum w:abstractNumId="21" w15:restartNumberingAfterBreak="0">
+  <w:abstractNum w:abstractNumId="24" w15:restartNumberingAfterBreak="0">
     <w:nsid w:val="734C0849"/>
     <w:multiLevelType w:val="multilevel"/>
     <w:tmpl w:val="0330B0DE"/>
@@ -8653,7 +10084,7 @@
       </w:pPr>
     </w:lvl>
   </w:abstractNum>
-  <w:abstractNum w:abstractNumId="22" w15:restartNumberingAfterBreak="0">
+  <w:abstractNum w:abstractNumId="25" w15:restartNumberingAfterBreak="0">
     <w:nsid w:val="73BD6EFE"/>
     <w:multiLevelType w:val="multilevel"/>
     <w:tmpl w:val="93140714"/>
@@ -8806,70 +10237,79 @@
     <w:abstractNumId w:val="1"/>
   </w:num>
   <w:num w:numId="2" w16cid:durableId="1598169449">
-    <w:abstractNumId w:val="19"/>
+    <w:abstractNumId w:val="22"/>
   </w:num>
   <w:num w:numId="3" w16cid:durableId="1479422874">
-    <w:abstractNumId w:val="21"/>
+    <w:abstractNumId w:val="24"/>
   </w:num>
   <w:num w:numId="4" w16cid:durableId="427042816">
-    <w:abstractNumId w:val="13"/>
+    <w:abstractNumId w:val="16"/>
   </w:num>
   <w:num w:numId="5" w16cid:durableId="614554986">
-    <w:abstractNumId w:val="16"/>
+    <w:abstractNumId w:val="19"/>
   </w:num>
   <w:num w:numId="6" w16cid:durableId="369115449">
     <w:abstractNumId w:val="0"/>
   </w:num>
   <w:num w:numId="7" w16cid:durableId="898588983">
-    <w:abstractNumId w:val="18"/>
+    <w:abstractNumId w:val="21"/>
   </w:num>
   <w:num w:numId="8" w16cid:durableId="1310015149">
-    <w:abstractNumId w:val="10"/>
+    <w:abstractNumId w:val="13"/>
   </w:num>
   <w:num w:numId="9" w16cid:durableId="1402484594">
-    <w:abstractNumId w:val="5"/>
+    <w:abstractNumId w:val="7"/>
   </w:num>
   <w:num w:numId="10" w16cid:durableId="1733428340">
-    <w:abstractNumId w:val="8"/>
+    <w:abstractNumId w:val="10"/>
   </w:num>
   <w:num w:numId="11" w16cid:durableId="1724789278">
     <w:abstractNumId w:val="3"/>
   </w:num>
   <w:num w:numId="12" w16cid:durableId="1710913997">
-    <w:abstractNumId w:val="14"/>
+    <w:abstractNumId w:val="17"/>
   </w:num>
   <w:num w:numId="13" w16cid:durableId="417334496">
     <w:abstractNumId w:val="2"/>
   </w:num>
   <w:num w:numId="14" w16cid:durableId="1348404456">
-    <w:abstractNumId w:val="7"/>
+    <w:abstractNumId w:val="9"/>
   </w:num>
   <w:num w:numId="15" w16cid:durableId="1087461383">
+    <w:abstractNumId w:val="23"/>
+  </w:num>
+  <w:num w:numId="16" w16cid:durableId="1474904075">
+    <w:abstractNumId w:val="14"/>
+  </w:num>
+  <w:num w:numId="17" w16cid:durableId="1227767323">
+    <w:abstractNumId w:val="8"/>
+  </w:num>
+  <w:num w:numId="18" w16cid:durableId="1916091167">
+    <w:abstractNumId w:val="12"/>
+  </w:num>
+  <w:num w:numId="19" w16cid:durableId="821970467">
+    <w:abstractNumId w:val="18"/>
+  </w:num>
+  <w:num w:numId="20" w16cid:durableId="175581369">
     <w:abstractNumId w:val="20"/>
   </w:num>
-  <w:num w:numId="16" w16cid:durableId="1474904075">
-    <w:abstractNumId w:val="11"/>
-  </w:num>
-  <w:num w:numId="17" w16cid:durableId="1227767323">
-    <w:abstractNumId w:val="6"/>
-  </w:num>
-  <w:num w:numId="18" w16cid:durableId="1916091167">
-    <w:abstractNumId w:val="9"/>
-  </w:num>
-  <w:num w:numId="19" w16cid:durableId="821970467">
-    <w:abstractNumId w:val="15"/>
-  </w:num>
-  <w:num w:numId="20" w16cid:durableId="175581369">
-    <w:abstractNumId w:val="17"/>
-  </w:num>
   <w:num w:numId="21" w16cid:durableId="7365974">
-    <w:abstractNumId w:val="22"/>
+    <w:abstractNumId w:val="25"/>
   </w:num>
   <w:num w:numId="22" w16cid:durableId="1815441479">
-    <w:abstractNumId w:val="12"/>
+    <w:abstractNumId w:val="15"/>
   </w:num>
   <w:num w:numId="23" w16cid:durableId="1741636148">
     <w:abstractNumId w:val="4"/>
+  </w:num>
+  <w:num w:numId="24" w16cid:durableId="342710315">
+    <w:abstractNumId w:val="5"/>
+  </w:num>
+  <w:num w:numId="25" w16cid:durableId="346252873">
+    <w:abstractNumId w:val="6"/>
+  </w:num>
+  <w:num w:numId="26" w16cid:durableId="967971097">
+    <w:abstractNumId w:val="11"/>
   </w:num>
 </w:numbering>
 </file>

</xml_diff>